<commit_message>
Update GDD & Production Log
</commit_message>
<xml_diff>
--- a/Production Log.docx
+++ b/Production Log.docx
@@ -5,10 +5,15 @@
     <w:p>
       <w:pPr>
         <w:pStyle w:val="Title"/>
-        <w:rPr/>
-      </w:pPr>
-      <w:r>
-        <w:rPr>
+        <w:rPr>
+          <w:rFonts w:ascii="Trebuchet MS" w:cs="Trebuchet MS" w:eastAsia="Trebuchet MS" w:hAnsi="Trebuchet MS"/>
+          <w:b w:val="1"/>
+        </w:rPr>
+      </w:pPr>
+      <w:r>
+        <w:rPr>
+          <w:rFonts w:ascii="Trebuchet MS" w:cs="Trebuchet MS" w:eastAsia="Trebuchet MS" w:hAnsi="Trebuchet MS"/>
+          <w:b w:val="1"/>
           <w:rtl w:val="0"/>
         </w:rPr>
         <w:t xml:space="preserve">Production Log: COSMIC PING 2D</w:t>
@@ -38,7 +43,226 @@
         <w:rPr>
           <w:rtl w:val="0"/>
         </w:rPr>
-        <w:t xml:space="preserve">COSMIC PING 2D is built using the Unity Engine and is scripted in C#.</w:t>
+        <w:t xml:space="preserve">COSMIC PING 2D is built using the Unity Engine and is scripted in C#. Its version control is handled using Git, GitHub and GitKraken.</w:t>
+      </w:r>
+    </w:p>
+    <w:p>
+      <w:pPr>
+        <w:pStyle w:val="Heading1"/>
+        <w:rPr/>
+      </w:pPr>
+      <w:bookmarkStart w:colFirst="0" w:colLast="0" w:name="_heading=h.omn6ulhd55j3" w:id="1"/>
+      <w:bookmarkEnd w:id="1"/>
+      <w:r>
+        <w:rPr>
+          <w:rtl w:val="0"/>
+        </w:rPr>
+        <w:t xml:space="preserve">Mechanics</w:t>
+      </w:r>
+    </w:p>
+    <w:p>
+      <w:pPr>
+        <w:numPr>
+          <w:ilvl w:val="0"/>
+          <w:numId w:val="1"/>
+        </w:numPr>
+        <w:spacing w:after="0" w:afterAutospacing="0"/>
+        <w:ind w:left="720" w:hanging="360"/>
+      </w:pPr>
+      <w:r>
+        <w:rPr>
+          <w:rtl w:val="0"/>
+        </w:rPr>
+        <w:t xml:space="preserve">Energy Orbs</w:t>
+      </w:r>
+    </w:p>
+    <w:p>
+      <w:pPr>
+        <w:numPr>
+          <w:ilvl w:val="1"/>
+          <w:numId w:val="1"/>
+        </w:numPr>
+        <w:spacing w:after="0" w:afterAutospacing="0"/>
+        <w:ind w:left="1440" w:hanging="360"/>
+      </w:pPr>
+      <w:r>
+        <w:rPr>
+          <w:rtl w:val="0"/>
+        </w:rPr>
+        <w:t xml:space="preserve">Mass</w:t>
+      </w:r>
+    </w:p>
+    <w:p>
+      <w:pPr>
+        <w:numPr>
+          <w:ilvl w:val="1"/>
+          <w:numId w:val="1"/>
+        </w:numPr>
+        <w:spacing w:after="0" w:afterAutospacing="0"/>
+        <w:ind w:left="1440" w:hanging="360"/>
+      </w:pPr>
+      <w:r>
+        <w:rPr>
+          <w:rtl w:val="0"/>
+        </w:rPr>
+        <w:t xml:space="preserve">Gravity</w:t>
+      </w:r>
+    </w:p>
+    <w:p>
+      <w:pPr>
+        <w:numPr>
+          <w:ilvl w:val="1"/>
+          <w:numId w:val="1"/>
+        </w:numPr>
+        <w:spacing w:after="0" w:afterAutospacing="0"/>
+        <w:ind w:left="1440" w:hanging="360"/>
+      </w:pPr>
+      <w:r>
+        <w:rPr>
+          <w:rtl w:val="0"/>
+        </w:rPr>
+        <w:t xml:space="preserve">Combine on collision</w:t>
+      </w:r>
+    </w:p>
+    <w:p>
+      <w:pPr>
+        <w:numPr>
+          <w:ilvl w:val="1"/>
+          <w:numId w:val="1"/>
+        </w:numPr>
+        <w:spacing w:after="0" w:afterAutospacing="0"/>
+        <w:ind w:left="1440" w:hanging="360"/>
+      </w:pPr>
+      <w:r>
+        <w:rPr>
+          <w:rtl w:val="0"/>
+        </w:rPr>
+        <w:t xml:space="preserve">Explode at critical mass</w:t>
+      </w:r>
+    </w:p>
+    <w:p>
+      <w:pPr>
+        <w:numPr>
+          <w:ilvl w:val="0"/>
+          <w:numId w:val="1"/>
+        </w:numPr>
+        <w:spacing w:after="0" w:afterAutospacing="0"/>
+        <w:ind w:left="720" w:hanging="360"/>
+      </w:pPr>
+      <w:r>
+        <w:rPr>
+          <w:rtl w:val="0"/>
+        </w:rPr>
+        <w:t xml:space="preserve">Paddles</w:t>
+      </w:r>
+    </w:p>
+    <w:p>
+      <w:pPr>
+        <w:numPr>
+          <w:ilvl w:val="1"/>
+          <w:numId w:val="1"/>
+        </w:numPr>
+        <w:spacing w:after="0" w:afterAutospacing="0"/>
+        <w:ind w:left="1440" w:hanging="360"/>
+      </w:pPr>
+      <w:r>
+        <w:rPr>
+          <w:rtl w:val="0"/>
+        </w:rPr>
+        <w:t xml:space="preserve">Paddles move</w:t>
+      </w:r>
+    </w:p>
+    <w:p>
+      <w:pPr>
+        <w:numPr>
+          <w:ilvl w:val="1"/>
+          <w:numId w:val="1"/>
+        </w:numPr>
+        <w:spacing w:after="0" w:afterAutospacing="0"/>
+        <w:ind w:left="1440" w:hanging="360"/>
+      </w:pPr>
+      <w:r>
+        <w:rPr>
+          <w:rtl w:val="0"/>
+        </w:rPr>
+        <w:t xml:space="preserve">Orbs bounce off paddles</w:t>
+      </w:r>
+    </w:p>
+    <w:p>
+      <w:pPr>
+        <w:numPr>
+          <w:ilvl w:val="1"/>
+          <w:numId w:val="1"/>
+        </w:numPr>
+        <w:spacing w:after="0" w:afterAutospacing="0"/>
+        <w:ind w:left="1440" w:hanging="360"/>
+      </w:pPr>
+      <w:r>
+        <w:rPr>
+          <w:rtl w:val="0"/>
+        </w:rPr>
+        <w:t xml:space="preserve">Paddles charge up and shoot out orbs</w:t>
+      </w:r>
+    </w:p>
+    <w:p>
+      <w:pPr>
+        <w:numPr>
+          <w:ilvl w:val="0"/>
+          <w:numId w:val="1"/>
+        </w:numPr>
+        <w:spacing w:after="0" w:afterAutospacing="0"/>
+        <w:ind w:left="720" w:hanging="360"/>
+      </w:pPr>
+      <w:r>
+        <w:rPr>
+          <w:rtl w:val="0"/>
+        </w:rPr>
+        <w:t xml:space="preserve">Playing field</w:t>
+      </w:r>
+    </w:p>
+    <w:p>
+      <w:pPr>
+        <w:numPr>
+          <w:ilvl w:val="1"/>
+          <w:numId w:val="1"/>
+        </w:numPr>
+        <w:spacing w:after="0" w:afterAutospacing="0"/>
+        <w:ind w:left="1440" w:hanging="360"/>
+      </w:pPr>
+      <w:r>
+        <w:rPr>
+          <w:rtl w:val="0"/>
+        </w:rPr>
+        <w:t xml:space="preserve">Barriers</w:t>
+      </w:r>
+    </w:p>
+    <w:p>
+      <w:pPr>
+        <w:numPr>
+          <w:ilvl w:val="1"/>
+          <w:numId w:val="1"/>
+        </w:numPr>
+        <w:ind w:left="1440" w:hanging="360"/>
+      </w:pPr>
+      <w:r>
+        <w:rPr>
+          <w:rtl w:val="0"/>
+        </w:rPr>
+        <w:t xml:space="preserve">Health bars &amp; winning</w:t>
+      </w:r>
+    </w:p>
+    <w:p>
+      <w:pPr>
+        <w:pStyle w:val="Heading1"/>
+        <w:rPr/>
+      </w:pPr>
+      <w:bookmarkStart w:colFirst="0" w:colLast="0" w:name="_heading=h.iw0gbdyyr1dl" w:id="2"/>
+      <w:bookmarkEnd w:id="2"/>
+      <w:r>
+        <w:rPr>
+          <w:rtl w:val="0"/>
+        </w:rPr>
+        <w:t xml:space="preserve">Gameplay Loop</w:t>
       </w:r>
     </w:p>
     <w:p>
@@ -47,12 +271,10 @@
         <w:rPr/>
       </w:pPr>
       <w:r>
-        <w:br w:type="page"/>
-      </w:r>
-      <w:r>
-        <w:rPr>
-          <w:rtl w:val="0"/>
-        </w:rPr>
+        <w:rPr>
+          <w:rtl w:val="0"/>
+        </w:rPr>
+        <w:t xml:space="preserve">Explain the gameplay loop.</w:t>
       </w:r>
     </w:p>
     <w:p>
@@ -60,8 +282,8 @@
         <w:pStyle w:val="Heading1"/>
         <w:rPr/>
       </w:pPr>
-      <w:bookmarkStart w:colFirst="0" w:colLast="0" w:name="_heading=h.aiuz6a4svtcs" w:id="1"/>
-      <w:bookmarkEnd w:id="1"/>
+      <w:bookmarkStart w:colFirst="0" w:colLast="0" w:name="_heading=h.v3ltbsqviwnm" w:id="3"/>
+      <w:bookmarkEnd w:id="3"/>
       <w:r>
         <w:rPr>
           <w:rtl w:val="0"/>
@@ -72,17 +294,10 @@
     <w:p>
       <w:pPr>
         <w:ind w:left="0" w:firstLine="0"/>
-        <w:rPr>
-          <w:rFonts w:ascii="Times New Roman" w:cs="Times New Roman" w:eastAsia="Times New Roman" w:hAnsi="Times New Roman"/>
-          <w:sz w:val="24"/>
-          <w:szCs w:val="24"/>
-        </w:rPr>
-      </w:pPr>
-      <w:r>
-        <w:rPr>
-          <w:rFonts w:ascii="Times New Roman" w:cs="Times New Roman" w:eastAsia="Times New Roman" w:hAnsi="Times New Roman"/>
-          <w:sz w:val="24"/>
-          <w:szCs w:val="24"/>
+        <w:rPr/>
+      </w:pPr>
+      <w:r>
+        <w:rPr>
           <w:rtl w:val="0"/>
         </w:rPr>
         <w:t xml:space="preserve">(variables, if statements, loops, arrays, functions, and classes)</w:t>
@@ -90,45 +305,19 @@
     </w:p>
     <w:p>
       <w:pPr>
-        <w:pStyle w:val="Heading1"/>
+        <w:ind w:left="0" w:firstLine="0"/>
         <w:rPr/>
       </w:pPr>
-      <w:bookmarkStart w:colFirst="0" w:colLast="0" w:name="_heading=h.iw0gbdyyr1dl" w:id="2"/>
-      <w:bookmarkEnd w:id="2"/>
-      <w:r>
-        <w:rPr>
-          <w:rtl w:val="0"/>
-        </w:rPr>
-        <w:t xml:space="preserve">Gameplay Loop</w:t>
-      </w:r>
-    </w:p>
-    <w:p>
-      <w:pPr>
-        <w:ind w:left="0" w:firstLine="0"/>
-        <w:rPr>
-          <w:rFonts w:ascii="Times New Roman" w:cs="Times New Roman" w:eastAsia="Times New Roman" w:hAnsi="Times New Roman"/>
-          <w:sz w:val="24"/>
-          <w:szCs w:val="24"/>
-        </w:rPr>
-      </w:pPr>
-      <w:r>
-        <w:rPr>
-          <w:rtl w:val="0"/>
-        </w:rPr>
-      </w:r>
-    </w:p>
-    <w:p>
-      <w:pPr>
-        <w:pStyle w:val="Heading1"/>
-        <w:rPr/>
-      </w:pPr>
-      <w:bookmarkStart w:colFirst="0" w:colLast="0" w:name="_heading=h.omn6ulhd55j3" w:id="3"/>
-      <w:bookmarkEnd w:id="3"/>
-      <w:r>
-        <w:rPr>
-          <w:rtl w:val="0"/>
-        </w:rPr>
-        <w:t xml:space="preserve">Mechanics</w:t>
+      <w:r>
+        <w:rPr>
+          <w:rtl w:val="0"/>
+        </w:rPr>
+        <w:t xml:space="preserve">How are classes, functions, variables, if statements, loops and arrays used in your code?</w:t>
+      </w:r>
+      <w:r>
+        <w:rPr>
+          <w:rtl w:val="0"/>
+        </w:rPr>
       </w:r>
     </w:p>
     <w:sectPr>
@@ -141,7 +330,121 @@
 </file>
 
 <file path=word/numbering.xml><?xml version="1.0" encoding="utf-8"?>
-<w:numbering xmlns:mc="http://schemas.openxmlformats.org/markup-compatibility/2006" xmlns:o="urn:schemas-microsoft-com:office:office" xmlns:r="http://schemas.openxmlformats.org/officeDocument/2006/relationships" xmlns:m="http://schemas.openxmlformats.org/officeDocument/2006/math" xmlns:v="urn:schemas-microsoft-com:vml" xmlns:wp="http://schemas.openxmlformats.org/drawingml/2006/wordprocessingDrawing" xmlns:w10="urn:schemas-microsoft-com:office:word" xmlns:w="http://schemas.openxmlformats.org/wordprocessingml/2006/main" xmlns:wne="http://schemas.microsoft.com/office/word/2006/wordml" xmlns:sl="http://schemas.openxmlformats.org/schemaLibrary/2006/main" xmlns:a="http://schemas.openxmlformats.org/drawingml/2006/main" xmlns:pic="http://schemas.openxmlformats.org/drawingml/2006/picture" xmlns:c="http://schemas.openxmlformats.org/drawingml/2006/chart" xmlns:lc="http://schemas.openxmlformats.org/drawingml/2006/lockedCanvas" xmlns:dgm="http://schemas.openxmlformats.org/drawingml/2006/diagram" xmlns:wps="http://schemas.microsoft.com/office/word/2010/wordprocessingShape" xmlns:wpg="http://schemas.microsoft.com/office/word/2010/wordprocessingGroup" xmlns:w14="http://schemas.microsoft.com/office/word/2010/wordml" xmlns:w15="http://schemas.microsoft.com/office/word/2012/wordml"/>
+<w:numbering xmlns:mc="http://schemas.openxmlformats.org/markup-compatibility/2006" xmlns:o="urn:schemas-microsoft-com:office:office" xmlns:r="http://schemas.openxmlformats.org/officeDocument/2006/relationships" xmlns:m="http://schemas.openxmlformats.org/officeDocument/2006/math" xmlns:v="urn:schemas-microsoft-com:vml" xmlns:wp="http://schemas.openxmlformats.org/drawingml/2006/wordprocessingDrawing" xmlns:w10="urn:schemas-microsoft-com:office:word" xmlns:w="http://schemas.openxmlformats.org/wordprocessingml/2006/main" xmlns:wne="http://schemas.microsoft.com/office/word/2006/wordml" xmlns:sl="http://schemas.openxmlformats.org/schemaLibrary/2006/main" xmlns:a="http://schemas.openxmlformats.org/drawingml/2006/main" xmlns:pic="http://schemas.openxmlformats.org/drawingml/2006/picture" xmlns:c="http://schemas.openxmlformats.org/drawingml/2006/chart" xmlns:lc="http://schemas.openxmlformats.org/drawingml/2006/lockedCanvas" xmlns:dgm="http://schemas.openxmlformats.org/drawingml/2006/diagram" xmlns:wps="http://schemas.microsoft.com/office/word/2010/wordprocessingShape" xmlns:wpg="http://schemas.microsoft.com/office/word/2010/wordprocessingGroup" xmlns:w14="http://schemas.microsoft.com/office/word/2010/wordml" xmlns:w15="http://schemas.microsoft.com/office/word/2012/wordml">
+  <w:abstractNum w:abstractNumId="1">
+    <w:lvl w:ilvl="0">
+      <w:start w:val="1"/>
+      <w:numFmt w:val="bullet"/>
+      <w:lvlText w:val="●"/>
+      <w:lvlJc w:val="left"/>
+      <w:pPr>
+        <w:ind w:left="720" w:hanging="360"/>
+      </w:pPr>
+      <w:rPr>
+        <w:u w:val="none"/>
+      </w:rPr>
+    </w:lvl>
+    <w:lvl w:ilvl="1">
+      <w:start w:val="1"/>
+      <w:numFmt w:val="bullet"/>
+      <w:lvlText w:val="○"/>
+      <w:lvlJc w:val="left"/>
+      <w:pPr>
+        <w:ind w:left="1440" w:hanging="360"/>
+      </w:pPr>
+      <w:rPr>
+        <w:u w:val="none"/>
+      </w:rPr>
+    </w:lvl>
+    <w:lvl w:ilvl="2">
+      <w:start w:val="1"/>
+      <w:numFmt w:val="bullet"/>
+      <w:lvlText w:val="■"/>
+      <w:lvlJc w:val="left"/>
+      <w:pPr>
+        <w:ind w:left="2160" w:hanging="360"/>
+      </w:pPr>
+      <w:rPr>
+        <w:u w:val="none"/>
+      </w:rPr>
+    </w:lvl>
+    <w:lvl w:ilvl="3">
+      <w:start w:val="1"/>
+      <w:numFmt w:val="bullet"/>
+      <w:lvlText w:val="●"/>
+      <w:lvlJc w:val="left"/>
+      <w:pPr>
+        <w:ind w:left="2880" w:hanging="360"/>
+      </w:pPr>
+      <w:rPr>
+        <w:u w:val="none"/>
+      </w:rPr>
+    </w:lvl>
+    <w:lvl w:ilvl="4">
+      <w:start w:val="1"/>
+      <w:numFmt w:val="bullet"/>
+      <w:lvlText w:val="○"/>
+      <w:lvlJc w:val="left"/>
+      <w:pPr>
+        <w:ind w:left="3600" w:hanging="360"/>
+      </w:pPr>
+      <w:rPr>
+        <w:u w:val="none"/>
+      </w:rPr>
+    </w:lvl>
+    <w:lvl w:ilvl="5">
+      <w:start w:val="1"/>
+      <w:numFmt w:val="bullet"/>
+      <w:lvlText w:val="■"/>
+      <w:lvlJc w:val="left"/>
+      <w:pPr>
+        <w:ind w:left="4320" w:hanging="360"/>
+      </w:pPr>
+      <w:rPr>
+        <w:u w:val="none"/>
+      </w:rPr>
+    </w:lvl>
+    <w:lvl w:ilvl="6">
+      <w:start w:val="1"/>
+      <w:numFmt w:val="bullet"/>
+      <w:lvlText w:val="●"/>
+      <w:lvlJc w:val="left"/>
+      <w:pPr>
+        <w:ind w:left="5040" w:hanging="360"/>
+      </w:pPr>
+      <w:rPr>
+        <w:u w:val="none"/>
+      </w:rPr>
+    </w:lvl>
+    <w:lvl w:ilvl="7">
+      <w:start w:val="1"/>
+      <w:numFmt w:val="bullet"/>
+      <w:lvlText w:val="○"/>
+      <w:lvlJc w:val="left"/>
+      <w:pPr>
+        <w:ind w:left="5760" w:hanging="360"/>
+      </w:pPr>
+      <w:rPr>
+        <w:u w:val="none"/>
+      </w:rPr>
+    </w:lvl>
+    <w:lvl w:ilvl="8">
+      <w:start w:val="1"/>
+      <w:numFmt w:val="bullet"/>
+      <w:lvlText w:val="■"/>
+      <w:lvlJc w:val="left"/>
+      <w:pPr>
+        <w:ind w:left="6480" w:hanging="360"/>
+      </w:pPr>
+      <w:rPr>
+        <w:u w:val="none"/>
+      </w:rPr>
+    </w:lvl>
+  </w:abstractNum>
+  <w:num w:numId="1">
+    <w:abstractNumId w:val="1"/>
+  </w:num>
+</w:numbering>
 </file>
 
 <file path=word/styles.xml><?xml version="1.0" encoding="utf-8"?>
@@ -625,7 +928,7 @@
 
 <file path=customXML/item1.xml><?xml version="1.0" encoding="utf-8"?>
 <go:gDocsCustomXmlDataStorage xmlns:go="http://customooxmlschemas.google.com/" xmlns:r="http://schemas.openxmlformats.org/officeDocument/2006/relationships">
-  <go:docsCustomData xmlns:go="http://customooxmlschemas.google.com/" roundtripDataSignature="AMtx7mjftJTfubwMjHJtcoyjGsv9kQZ4Vg==">AMUW2mU6Wn3g8yfpCM37TKQAgbfOUNfyoag8r7Z96WM7W2cxcGeLvwQo0Gpi59uOIZyYlCGoHveT3Xy+t3pX3yu8ki0XHDzGuLuc+tqZgQdXCwNQ7VlBA7Xfn9745XHRpe56CJVF6EgpKyfq9/pXBOb4+y35oxJwoN7E0LrIXq53xSfaN0RP7WUNQX6DIOSsk8Bx/ILjHLJv</go:docsCustomData>
+  <go:docsCustomData xmlns:go="http://customooxmlschemas.google.com/" roundtripDataSignature="AMtx7mgRM0PUXG0slYyoJUENqDYPhpWxag==">AMUW2mUrJJDJBsQrx/TXoND7Kx8Pu+evUwHw38PGwB618Slx9QDbIGiV2V03gR670y/sufKy1m/uvMGmk3lhoCaf1L1Rer6XcoMdUz4FjRbutQnUU4723HYl/bLvsMkXa2J1Ugsh6ax0B4sK16t65yJ88WPYlw7xEoUQ0YULqDx92YSLh7zir22q0vKC3wi783SGX1IrS/OP</go:docsCustomData>
 </go:gDocsCustomXmlDataStorage>
 </file>
 

</xml_diff>